<commit_message>
added pdfs , sql and final touches
</commit_message>
<xml_diff>
--- a/group-3-project-4.docx
+++ b/group-3-project-4.docx
@@ -2074,8 +2074,6 @@
         </w:rPr>
         <w:t>…</w:t>
       </w:r>
-      <w:bookmarkStart w:id="0" w:name="_GoBack"/>
-      <w:bookmarkEnd w:id="0"/>
       <w:r>
         <w:rPr>
           <w:color w:val="000000" w:themeColor="text1"/>
@@ -2917,15 +2915,7 @@
           <w:sz w:val="28"/>
           <w:szCs w:val="28"/>
         </w:rPr>
-        <w:t>αγραφή</w:t>
-      </w:r>
-      <w:r>
-        <w:rPr>
-          <w:color w:val="000000" w:themeColor="text1"/>
-          <w:sz w:val="28"/>
-          <w:szCs w:val="28"/>
-        </w:rPr>
-        <w:t xml:space="preserve"> </w:t>
+        <w:t xml:space="preserve">αγραφή </w:t>
       </w:r>
       <w:r>
         <w:rPr>
@@ -3468,7 +3458,7 @@
           <w:lang w:val="el-GR"/>
         </w:rPr>
       </w:pPr>
-      <w:bookmarkStart w:id="1" w:name="usecase"/>
+      <w:bookmarkStart w:id="0" w:name="usecase"/>
       <w:r>
         <w:rPr>
           <w:b/>
@@ -3812,7 +3802,7 @@
         <w:t>.</w:t>
       </w:r>
     </w:p>
-    <w:bookmarkEnd w:id="1"/>
+    <w:bookmarkEnd w:id="0"/>
     <w:p>
       <w:pPr>
         <w:rPr>
@@ -4410,9 +4400,9 @@
         </w:rPr>
         <w:drawing>
           <wp:inline distT="0" distB="0" distL="0" distR="0">
-            <wp:extent cx="6858000" cy="2176780"/>
+            <wp:extent cx="6858000" cy="2823210"/>
             <wp:effectExtent l="0" t="0" r="0" b="0"/>
-            <wp:docPr id="1" name="Picture 1"/>
+            <wp:docPr id="12" name="Picture 12"/>
             <wp:cNvGraphicFramePr>
               <a:graphicFrameLocks xmlns:a="http://schemas.openxmlformats.org/drawingml/2006/main" noChangeAspect="1"/>
             </wp:cNvGraphicFramePr>
@@ -4420,7 +4410,7 @@
               <a:graphicData uri="http://schemas.openxmlformats.org/drawingml/2006/picture">
                 <pic:pic xmlns:pic="http://schemas.openxmlformats.org/drawingml/2006/picture">
                   <pic:nvPicPr>
-                    <pic:cNvPr id="1" name="User Catalog Service.png"/>
+                    <pic:cNvPr id="12" name="User Catalog Service.png"/>
                     <pic:cNvPicPr/>
                   </pic:nvPicPr>
                   <pic:blipFill>
@@ -4438,7 +4428,7 @@
                   <pic:spPr>
                     <a:xfrm>
                       <a:off x="0" y="0"/>
-                      <a:ext cx="6858000" cy="2176780"/>
+                      <a:ext cx="6858000" cy="2823210"/>
                     </a:xfrm>
                     <a:prstGeom prst="rect">
                       <a:avLst/>
@@ -4481,6 +4471,8 @@
           <w:lang w:val="el-GR"/>
         </w:rPr>
       </w:pPr>
+      <w:bookmarkStart w:id="1" w:name="_GoBack"/>
+      <w:bookmarkEnd w:id="1"/>
     </w:p>
     <w:p>
       <w:pPr>
@@ -9052,27 +9044,7 @@
           <w:vertAlign w:val="superscript"/>
           <w:lang w:val="el-GR"/>
         </w:rPr>
-        <w:t>Διάγραμμα Δραστηριο</w:t>
-      </w:r>
-      <w:r>
-        <w:rPr>
-          <w:i/>
-          <w:color w:val="767171" w:themeColor="background2" w:themeShade="80"/>
-          <w:sz w:val="28"/>
-          <w:vertAlign w:val="superscript"/>
-          <w:lang w:val="el-GR"/>
-        </w:rPr>
-        <w:t>τήτων – Διαγραφή</w:t>
-      </w:r>
-      <w:r>
-        <w:rPr>
-          <w:i/>
-          <w:color w:val="767171" w:themeColor="background2" w:themeShade="80"/>
-          <w:sz w:val="28"/>
-          <w:vertAlign w:val="superscript"/>
-          <w:lang w:val="el-GR"/>
-        </w:rPr>
-        <w:t xml:space="preserve"> ρόλου</w:t>
+        <w:t>Διάγραμμα Δραστηριοτήτων – Διαγραφή ρόλου</w:t>
       </w:r>
     </w:p>
     <w:p>
@@ -9990,159 +9962,283 @@
           <w:lang w:val="el-GR"/>
         </w:rPr>
       </w:pPr>
+      <w:r>
+        <w:fldChar w:fldCharType="begin"/>
+      </w:r>
+      <w:r>
+        <w:rPr>
+          <w:lang w:val="el-GR"/>
+        </w:rPr>
+        <w:instrText xml:space="preserve"> </w:instrText>
+      </w:r>
+      <w:r>
+        <w:instrText>HYPERLINK</w:instrText>
+      </w:r>
+      <w:r>
+        <w:rPr>
+          <w:lang w:val="el-GR"/>
+        </w:rPr>
+        <w:instrText xml:space="preserve"> "</w:instrText>
+      </w:r>
+      <w:r>
+        <w:instrText>https</w:instrText>
+      </w:r>
+      <w:r>
+        <w:rPr>
+          <w:lang w:val="el-GR"/>
+        </w:rPr>
+        <w:instrText>://</w:instrText>
+      </w:r>
+      <w:r>
+        <w:instrText>cdn</w:instrText>
+      </w:r>
+      <w:r>
+        <w:rPr>
+          <w:lang w:val="el-GR"/>
+        </w:rPr>
+        <w:instrText>1.</w:instrText>
+      </w:r>
+      <w:r>
+        <w:instrText>iconfinder</w:instrText>
+      </w:r>
+      <w:r>
+        <w:rPr>
+          <w:lang w:val="el-GR"/>
+        </w:rPr>
+        <w:instrText>.</w:instrText>
+      </w:r>
+      <w:r>
+        <w:instrText>com</w:instrText>
+      </w:r>
+      <w:r>
+        <w:rPr>
+          <w:lang w:val="el-GR"/>
+        </w:rPr>
+        <w:instrText>/</w:instrText>
+      </w:r>
+      <w:r>
+        <w:instrText>data</w:instrText>
+      </w:r>
+      <w:r>
+        <w:rPr>
+          <w:lang w:val="el-GR"/>
+        </w:rPr>
+        <w:instrText>/</w:instrText>
+      </w:r>
+      <w:r>
+        <w:instrText>icons</w:instrText>
+      </w:r>
+      <w:r>
+        <w:rPr>
+          <w:lang w:val="el-GR"/>
+        </w:rPr>
+        <w:instrText>/</w:instrText>
+      </w:r>
+      <w:r>
+        <w:instrText>car</w:instrText>
+      </w:r>
+      <w:r>
+        <w:rPr>
+          <w:lang w:val="el-GR"/>
+        </w:rPr>
+        <w:instrText>-</w:instrText>
+      </w:r>
+      <w:r>
+        <w:instrText>service</w:instrText>
+      </w:r>
+      <w:r>
+        <w:rPr>
+          <w:lang w:val="el-GR"/>
+        </w:rPr>
+        <w:instrText>-3/512/</w:instrText>
+      </w:r>
+      <w:r>
+        <w:instrText>car</w:instrText>
+      </w:r>
+      <w:r>
+        <w:rPr>
+          <w:lang w:val="el-GR"/>
+        </w:rPr>
+        <w:instrText>_</w:instrText>
+      </w:r>
+      <w:r>
+        <w:instrText>maintenance</w:instrText>
+      </w:r>
+      <w:r>
+        <w:rPr>
+          <w:lang w:val="el-GR"/>
+        </w:rPr>
+        <w:instrText>-512.</w:instrText>
+      </w:r>
+      <w:r>
+        <w:instrText>png</w:instrText>
+      </w:r>
+      <w:r>
+        <w:rPr>
+          <w:lang w:val="el-GR"/>
+        </w:rPr>
+        <w:instrText xml:space="preserve">" </w:instrText>
+      </w:r>
+      <w:r>
+        <w:fldChar w:fldCharType="separate"/>
+      </w:r>
+      <w:r>
+        <w:rPr>
+          <w:rStyle w:val="Hyperlink"/>
+        </w:rPr>
+        <w:t>https</w:t>
+      </w:r>
+      <w:r>
+        <w:rPr>
+          <w:rStyle w:val="Hyperlink"/>
+          <w:lang w:val="el-GR"/>
+        </w:rPr>
+        <w:t>://</w:t>
+      </w:r>
+      <w:proofErr w:type="spellStart"/>
+      <w:r>
+        <w:rPr>
+          <w:rStyle w:val="Hyperlink"/>
+        </w:rPr>
+        <w:t>cdn</w:t>
+      </w:r>
+      <w:proofErr w:type="spellEnd"/>
+      <w:r>
+        <w:rPr>
+          <w:rStyle w:val="Hyperlink"/>
+          <w:lang w:val="el-GR"/>
+        </w:rPr>
+        <w:t>1.</w:t>
+      </w:r>
+      <w:proofErr w:type="spellStart"/>
+      <w:r>
+        <w:rPr>
+          <w:rStyle w:val="Hyperlink"/>
+        </w:rPr>
+        <w:t>iconfinder</w:t>
+      </w:r>
+      <w:proofErr w:type="spellEnd"/>
+      <w:r>
+        <w:rPr>
+          <w:rStyle w:val="Hyperlink"/>
+          <w:lang w:val="el-GR"/>
+        </w:rPr>
+        <w:t>.</w:t>
+      </w:r>
+      <w:r>
+        <w:rPr>
+          <w:rStyle w:val="Hyperlink"/>
+        </w:rPr>
+        <w:t>com</w:t>
+      </w:r>
+      <w:r>
+        <w:rPr>
+          <w:rStyle w:val="Hyperlink"/>
+          <w:lang w:val="el-GR"/>
+        </w:rPr>
+        <w:t>/</w:t>
+      </w:r>
+      <w:r>
+        <w:rPr>
+          <w:rStyle w:val="Hyperlink"/>
+        </w:rPr>
+        <w:t>data</w:t>
+      </w:r>
+      <w:r>
+        <w:rPr>
+          <w:rStyle w:val="Hyperlink"/>
+          <w:lang w:val="el-GR"/>
+        </w:rPr>
+        <w:t>/</w:t>
+      </w:r>
+      <w:r>
+        <w:rPr>
+          <w:rStyle w:val="Hyperlink"/>
+        </w:rPr>
+        <w:t>icons</w:t>
+      </w:r>
+      <w:r>
+        <w:rPr>
+          <w:rStyle w:val="Hyperlink"/>
+          <w:lang w:val="el-GR"/>
+        </w:rPr>
+        <w:t>/</w:t>
+      </w:r>
+      <w:r>
+        <w:rPr>
+          <w:rStyle w:val="Hyperlink"/>
+        </w:rPr>
+        <w:t>car</w:t>
+      </w:r>
+      <w:r>
+        <w:rPr>
+          <w:rStyle w:val="Hyperlink"/>
+          <w:lang w:val="el-GR"/>
+        </w:rPr>
+        <w:t>-</w:t>
+      </w:r>
+      <w:r>
+        <w:rPr>
+          <w:rStyle w:val="Hyperlink"/>
+        </w:rPr>
+        <w:t>service</w:t>
+      </w:r>
+      <w:r>
+        <w:rPr>
+          <w:rStyle w:val="Hyperlink"/>
+          <w:lang w:val="el-GR"/>
+        </w:rPr>
+        <w:t>-3/512/</w:t>
+      </w:r>
+      <w:r>
+        <w:rPr>
+          <w:rStyle w:val="Hyperlink"/>
+        </w:rPr>
+        <w:t>car</w:t>
+      </w:r>
+      <w:r>
+        <w:rPr>
+          <w:rStyle w:val="Hyperlink"/>
+          <w:lang w:val="el-GR"/>
+        </w:rPr>
+        <w:t>_</w:t>
+      </w:r>
+      <w:r>
+        <w:rPr>
+          <w:rStyle w:val="Hyperlink"/>
+        </w:rPr>
+        <w:t>maintenance</w:t>
+      </w:r>
+      <w:r>
+        <w:rPr>
+          <w:rStyle w:val="Hyperlink"/>
+          <w:lang w:val="el-GR"/>
+        </w:rPr>
+        <w:t>-512.</w:t>
+      </w:r>
+      <w:proofErr w:type="spellStart"/>
+      <w:r>
+        <w:rPr>
+          <w:rStyle w:val="Hyperlink"/>
+        </w:rPr>
+        <w:t>png</w:t>
+      </w:r>
+      <w:proofErr w:type="spellEnd"/>
+      <w:r>
+        <w:rPr>
+          <w:rStyle w:val="Hyperlink"/>
+        </w:rPr>
+        <w:fldChar w:fldCharType="end"/>
+      </w:r>
+    </w:p>
+    <w:p>
+      <w:pPr>
+        <w:rPr>
+          <w:rStyle w:val="Hyperlink"/>
+          <w:lang w:val="el-GR"/>
+        </w:rPr>
+      </w:pPr>
       <w:hyperlink r:id="rId22" w:history="1">
-        <w:r>
-          <w:rPr>
-            <w:rStyle w:val="Hyperlink"/>
-          </w:rPr>
-          <w:t>https</w:t>
-        </w:r>
-        <w:r>
-          <w:rPr>
-            <w:rStyle w:val="Hyperlink"/>
-            <w:lang w:val="el-GR"/>
-          </w:rPr>
-          <w:t>://</w:t>
-        </w:r>
-        <w:proofErr w:type="spellStart"/>
-        <w:r>
-          <w:rPr>
-            <w:rStyle w:val="Hyperlink"/>
-          </w:rPr>
-          <w:t>cdn</w:t>
-        </w:r>
-        <w:proofErr w:type="spellEnd"/>
-        <w:r>
-          <w:rPr>
-            <w:rStyle w:val="Hyperlink"/>
-            <w:lang w:val="el-GR"/>
-          </w:rPr>
-          <w:t>1.</w:t>
-        </w:r>
-        <w:proofErr w:type="spellStart"/>
-        <w:r>
-          <w:rPr>
-            <w:rStyle w:val="Hyperlink"/>
-          </w:rPr>
-          <w:t>iconfinder</w:t>
-        </w:r>
-        <w:proofErr w:type="spellEnd"/>
-        <w:r>
-          <w:rPr>
-            <w:rStyle w:val="Hyperlink"/>
-            <w:lang w:val="el-GR"/>
-          </w:rPr>
-          <w:t>.</w:t>
-        </w:r>
-        <w:r>
-          <w:rPr>
-            <w:rStyle w:val="Hyperlink"/>
-          </w:rPr>
-          <w:t>com</w:t>
-        </w:r>
-        <w:r>
-          <w:rPr>
-            <w:rStyle w:val="Hyperlink"/>
-            <w:lang w:val="el-GR"/>
-          </w:rPr>
-          <w:t>/</w:t>
-        </w:r>
-        <w:r>
-          <w:rPr>
-            <w:rStyle w:val="Hyperlink"/>
-          </w:rPr>
-          <w:t>data</w:t>
-        </w:r>
-        <w:r>
-          <w:rPr>
-            <w:rStyle w:val="Hyperlink"/>
-            <w:lang w:val="el-GR"/>
-          </w:rPr>
-          <w:t>/</w:t>
-        </w:r>
-        <w:r>
-          <w:rPr>
-            <w:rStyle w:val="Hyperlink"/>
-          </w:rPr>
-          <w:t>icons</w:t>
-        </w:r>
-        <w:r>
-          <w:rPr>
-            <w:rStyle w:val="Hyperlink"/>
-            <w:lang w:val="el-GR"/>
-          </w:rPr>
-          <w:t>/</w:t>
-        </w:r>
-        <w:r>
-          <w:rPr>
-            <w:rStyle w:val="Hyperlink"/>
-          </w:rPr>
-          <w:t>car</w:t>
-        </w:r>
-        <w:r>
-          <w:rPr>
-            <w:rStyle w:val="Hyperlink"/>
-            <w:lang w:val="el-GR"/>
-          </w:rPr>
-          <w:t>-</w:t>
-        </w:r>
-        <w:r>
-          <w:rPr>
-            <w:rStyle w:val="Hyperlink"/>
-          </w:rPr>
-          <w:t>service</w:t>
-        </w:r>
-        <w:r>
-          <w:rPr>
-            <w:rStyle w:val="Hyperlink"/>
-            <w:lang w:val="el-GR"/>
-          </w:rPr>
-          <w:t>-3/512/</w:t>
-        </w:r>
-        <w:r>
-          <w:rPr>
-            <w:rStyle w:val="Hyperlink"/>
-          </w:rPr>
-          <w:t>car</w:t>
-        </w:r>
-        <w:r>
-          <w:rPr>
-            <w:rStyle w:val="Hyperlink"/>
-            <w:lang w:val="el-GR"/>
-          </w:rPr>
-          <w:t>_</w:t>
-        </w:r>
-        <w:r>
-          <w:rPr>
-            <w:rStyle w:val="Hyperlink"/>
-          </w:rPr>
-          <w:t>maintenance</w:t>
-        </w:r>
-        <w:r>
-          <w:rPr>
-            <w:rStyle w:val="Hyperlink"/>
-            <w:lang w:val="el-GR"/>
-          </w:rPr>
-          <w:t>-512.</w:t>
-        </w:r>
-        <w:proofErr w:type="spellStart"/>
-        <w:r>
-          <w:rPr>
-            <w:rStyle w:val="Hyperlink"/>
-          </w:rPr>
-          <w:t>png</w:t>
-        </w:r>
-        <w:proofErr w:type="spellEnd"/>
-      </w:hyperlink>
-    </w:p>
-    <w:p>
-      <w:pPr>
-        <w:rPr>
-          <w:rStyle w:val="Hyperlink"/>
-          <w:lang w:val="el-GR"/>
-        </w:rPr>
-      </w:pPr>
-      <w:hyperlink r:id="rId23" w:history="1">
         <w:r>
           <w:rPr>
             <w:rStyle w:val="Hyperlink"/>
@@ -10221,8 +10317,8 @@
       </w:pPr>
     </w:p>
     <w:sectPr>
-      <w:headerReference w:type="default" r:id="rId24"/>
-      <w:footerReference w:type="default" r:id="rId25"/>
+      <w:headerReference w:type="default" r:id="rId23"/>
+      <w:footerReference w:type="default" r:id="rId24"/>
       <w:pgSz w:w="12240" w:h="20160" w:code="5"/>
       <w:pgMar w:top="1440" w:right="720" w:bottom="1440" w:left="720" w:header="720" w:footer="720" w:gutter="0"/>
       <w:pgNumType w:start="0"/>
@@ -10345,7 +10441,7 @@
                                   <w:noProof/>
                                   <w:lang w:val="el-GR"/>
                                 </w:rPr>
-                                <w:t>12</w:t>
+                                <w:t>4</w:t>
                               </w:r>
                               <w:r>
                                 <w:fldChar w:fldCharType="end"/>
@@ -10409,7 +10505,7 @@
                             <w:noProof/>
                             <w:lang w:val="el-GR"/>
                           </w:rPr>
-                          <w:t>12</w:t>
+                          <w:t>4</w:t>
                         </w:r>
                         <w:r>
                           <w:fldChar w:fldCharType="end"/>
@@ -13276,7 +13372,7 @@
 </file>
 
 <file path=customXml/itemProps2.xml><?xml version="1.0" encoding="utf-8"?>
-<ds:datastoreItem xmlns:ds="http://schemas.openxmlformats.org/officeDocument/2006/customXml" ds:itemID="{0B532F5F-29D5-4636-9BBA-ED0DB372F2EE}">
+<ds:datastoreItem xmlns:ds="http://schemas.openxmlformats.org/officeDocument/2006/customXml" ds:itemID="{1B45233C-1A41-4FBB-8798-439ECDF02667}">
   <ds:schemaRefs>
     <ds:schemaRef ds:uri="http://schemas.openxmlformats.org/officeDocument/2006/bibliography"/>
   </ds:schemaRefs>

</xml_diff>